<commit_message>
adding eFast and eBonus申请步骤
</commit_message>
<xml_diff>
--- a/files/system/Marriott system application.docx
+++ b/files/system/Marriott system application.docx
@@ -1026,8 +1026,6 @@
       <w:r>
         <w:t>直达申请页面，</w:t>
       </w:r>
-      <w:bookmarkStart w:id="0" w:name="_GoBack"/>
-      <w:bookmarkEnd w:id="0"/>
       <w:r>
         <w:t>然后按照指引提交申请。</w:t>
       </w:r>
@@ -1437,7 +1435,13 @@
         <w:rPr>
           <w:rFonts w:hint="eastAsia"/>
         </w:rPr>
-        <w:t>MRW/ARS</w:t>
+        <w:t>IMS</w:t>
+      </w:r>
+      <w:r>
+        <w:rPr>
+          <w:rFonts w:hint="eastAsia"/>
+        </w:rPr>
+        <w:t>/ARS</w:t>
       </w:r>
     </w:p>
     <w:p>
@@ -1771,6 +1775,7 @@
         <w:t>Guest Service Associate</w:t>
       </w:r>
     </w:p>
+    <w:p/>
     <w:p/>
     <w:p>
       <w:pPr>
@@ -1781,253 +1786,135 @@
         </w:numPr>
         <w:ind w:firstLineChars="0"/>
       </w:pPr>
-      <w:r>
-        <w:rPr>
-          <w:rFonts w:hint="eastAsia"/>
-        </w:rPr>
-        <w:t>CTAC</w:t>
-      </w:r>
-    </w:p>
-    <w:p>
-      <w:r>
-        <w:t xml:space="preserve">Marriott’s </w:t>
-      </w:r>
-      <w:r>
-        <w:rPr>
-          <w:b/>
-        </w:rPr>
-        <w:t xml:space="preserve">Centralized Travel Agency Commission (CTAC) </w:t>
-      </w:r>
-      <w:r>
-        <w:t>System facilitates consolidated commission payments to travel agencies for all participating hotels.</w:t>
-      </w:r>
+      <w:proofErr w:type="spellStart"/>
+      <w:r>
+        <w:rPr>
+          <w:rFonts w:hint="eastAsia"/>
+        </w:rPr>
+        <w:t>eBonus</w:t>
+      </w:r>
+      <w:proofErr w:type="spellEnd"/>
+    </w:p>
+    <w:p>
+      <w:r>
+        <w:t xml:space="preserve">The </w:t>
+      </w:r>
+      <w:proofErr w:type="spellStart"/>
+      <w:r>
+        <w:t>eBonus</w:t>
+      </w:r>
+      <w:proofErr w:type="spellEnd"/>
+      <w:r>
+        <w:t xml:space="preserve"> tool allows front office staff to automatically post bonus Rewards points or frequent flyer miles to a Rewards member account. Whether it is from a property promotion or service recovery for a member, the process helps drive customer satisfaction and property productivity.</w:t>
+      </w:r>
+    </w:p>
+    <w:p>
+      <w:pPr>
+        <w:rPr>
+          <w:b/>
+        </w:rPr>
+      </w:pPr>
+      <w:r>
+        <w:rPr>
+          <w:rFonts w:hint="eastAsia"/>
+          <w:b/>
+        </w:rPr>
+        <w:t>申请：</w:t>
+      </w:r>
+    </w:p>
+    <w:p>
+      <w:r>
+        <w:t>用户必须</w:t>
+      </w:r>
+      <w:r>
+        <w:t>:</w:t>
+      </w:r>
+    </w:p>
+    <w:p>
+      <w:pPr>
+        <w:pStyle w:val="a4"/>
+        <w:numPr>
+          <w:ilvl w:val="0"/>
+          <w:numId w:val="2"/>
+        </w:numPr>
+        <w:ind w:firstLineChars="0"/>
+      </w:pPr>
+      <w:r>
+        <w:t>完成</w:t>
+      </w:r>
+      <w:proofErr w:type="spellStart"/>
+      <w:r>
+        <w:t>eBonus</w:t>
+      </w:r>
+      <w:proofErr w:type="spellEnd"/>
       <w:r>
         <w:t xml:space="preserve"> </w:t>
       </w:r>
-    </w:p>
-    <w:p>
-      <w:pPr>
-        <w:rPr>
-          <w:b/>
-        </w:rPr>
-      </w:pPr>
-      <w:r>
-        <w:rPr>
-          <w:rFonts w:hint="eastAsia"/>
-          <w:b/>
-        </w:rPr>
-        <w:t>申请：</w:t>
-      </w:r>
-    </w:p>
-    <w:p>
-      <w:r>
-        <w:rPr>
-          <w:rFonts w:hint="eastAsia"/>
-        </w:rPr>
-        <w:tab/>
-      </w:r>
+      <w:r>
+        <w:t>在线培训</w:t>
+      </w:r>
+    </w:p>
+    <w:p>
+      <w:pPr>
+        <w:pStyle w:val="a4"/>
+        <w:ind w:left="480" w:firstLineChars="0" w:firstLine="0"/>
+      </w:pPr>
+      <w:r>
+        <w:t>https://mgscloud.marriott.com/common/sales-mktg-and-rev-mgmt/marriott-rewards/training/modules/ebonus-tool.html</w:t>
+      </w:r>
+    </w:p>
+    <w:p>
+      <w:pPr>
+        <w:pStyle w:val="a4"/>
+        <w:numPr>
+          <w:ilvl w:val="0"/>
+          <w:numId w:val="2"/>
+        </w:numPr>
+        <w:ind w:firstLineChars="0"/>
+      </w:pPr>
+      <w:r>
+        <w:t>完成证书</w:t>
+      </w:r>
+    </w:p>
+    <w:p>
+      <w:pPr>
+        <w:pStyle w:val="a4"/>
+        <w:numPr>
+          <w:ilvl w:val="0"/>
+          <w:numId w:val="2"/>
+        </w:numPr>
+        <w:ind w:firstLineChars="0"/>
+      </w:pPr>
       <w:r>
         <w:t>在</w:t>
       </w:r>
       <w:r>
-        <w:rPr>
-          <w:rFonts w:hint="eastAsia"/>
-        </w:rPr>
-        <w:t>Request</w:t>
-      </w:r>
-      <w:r>
-        <w:t xml:space="preserve"> Center -- </w:t>
-      </w:r>
-      <w:proofErr w:type="gramStart"/>
-      <w:r>
-        <w:t>”</w:t>
-      </w:r>
-      <w:proofErr w:type="gramEnd"/>
-      <w:r>
-        <w:t>Order a service for yourself</w:t>
-      </w:r>
-      <w:proofErr w:type="gramStart"/>
-      <w:r>
-        <w:t>”</w:t>
-      </w:r>
-      <w:proofErr w:type="gramEnd"/>
-      <w:r>
-        <w:t>中填入关键字</w:t>
-      </w:r>
-      <w:r>
-        <w:t>IMS</w:t>
-      </w:r>
-      <w:r>
-        <w:t>，</w:t>
-      </w:r>
-      <w:r>
-        <w:t>Mainframe Logon ID Access Request</w:t>
-      </w:r>
-      <w:r>
-        <w:t>，</w:t>
-      </w:r>
-      <w:r>
-        <w:rPr>
-          <w:rFonts w:hint="eastAsia"/>
-        </w:rPr>
+        <w:t xml:space="preserve">Marriott Request Center </w:t>
+      </w:r>
+      <w:r>
+        <w:t>申请</w:t>
+      </w:r>
+      <w:proofErr w:type="spellStart"/>
+      <w:r>
+        <w:t>eBonus</w:t>
+      </w:r>
+      <w:proofErr w:type="spellEnd"/>
+      <w:r>
         <w:t xml:space="preserve"> </w:t>
       </w:r>
       <w:r>
-        <w:t>然后按照指引提交申请</w:t>
-      </w:r>
-      <w:r>
-        <w:t>，</w:t>
-      </w:r>
-      <w:r>
-        <w:t>在</w:t>
-      </w:r>
-      <w:r>
-        <w:t>Applications Requested</w:t>
-      </w:r>
-      <w:r>
-        <w:t>中选择</w:t>
-      </w:r>
-      <w:r>
-        <w:t>Central Travel Agency Commission (CTAC)</w:t>
-      </w:r>
-      <w:r>
-        <w:rPr>
-          <w:b/>
-        </w:rPr>
-        <w:t>（可与申请</w:t>
-      </w:r>
-      <w:proofErr w:type="spellStart"/>
-      <w:r>
-        <w:rPr>
-          <w:b/>
-        </w:rPr>
-        <w:t>MainframeID</w:t>
-      </w:r>
-      <w:proofErr w:type="spellEnd"/>
-      <w:r>
-        <w:rPr>
-          <w:b/>
-        </w:rPr>
-        <w:t>步骤合并）</w:t>
-      </w:r>
-      <w:r>
-        <w:t>。</w:t>
-      </w:r>
-      <w:r>
-        <w:rPr>
-          <w:rFonts w:hint="eastAsia"/>
-        </w:rPr>
-        <w:t>申请后的</w:t>
-      </w:r>
-      <w:r>
-        <w:rPr>
-          <w:rFonts w:hint="eastAsia"/>
-        </w:rPr>
-        <w:t>1</w:t>
-      </w:r>
-      <w:r>
-        <w:rPr>
-          <w:rFonts w:hint="eastAsia"/>
-        </w:rPr>
-        <w:t>小时内会收到系统自动发送的邮件与</w:t>
-      </w:r>
-      <w:r>
-        <w:rPr>
-          <w:rFonts w:hint="eastAsia"/>
-        </w:rPr>
-        <w:t xml:space="preserve">Request No# . </w:t>
-      </w:r>
-      <w:r>
-        <w:rPr>
-          <w:rFonts w:hint="eastAsia"/>
-        </w:rPr>
-        <w:t>通过邮件形式向上级申请审核开通系统权限，并把包含</w:t>
-      </w:r>
-      <w:r>
-        <w:rPr>
-          <w:rFonts w:hint="eastAsia"/>
-        </w:rPr>
-        <w:t>Request No#</w:t>
-      </w:r>
-      <w:r>
-        <w:rPr>
-          <w:rFonts w:hint="eastAsia"/>
-        </w:rPr>
-        <w:t>的系统邮件加到附件中。</w:t>
-      </w:r>
-    </w:p>
-    <w:p>
-      <w:r>
-        <w:rPr>
-          <w:rFonts w:hint="eastAsia"/>
-        </w:rPr>
-        <w:tab/>
-      </w:r>
-      <w:r>
-        <w:rPr>
-          <w:rFonts w:hint="eastAsia"/>
-        </w:rPr>
-        <w:t>注：事业部员工</w:t>
-      </w:r>
-      <w:r>
-        <w:rPr>
-          <w:rFonts w:hint="eastAsia"/>
-        </w:rPr>
-        <w:t>Send To Michael Zhang,</w:t>
-      </w:r>
-      <w:r>
-        <w:rPr>
-          <w:rFonts w:hint="eastAsia"/>
-        </w:rPr>
-        <w:tab/>
-        <w:t xml:space="preserve"> CC: Jonathan Zhang</w:t>
-      </w:r>
-    </w:p>
-    <w:p>
-      <w:r>
-        <w:rPr>
-          <w:rFonts w:hint="eastAsia"/>
-        </w:rPr>
-        <w:tab/>
-      </w:r>
-      <w:r>
-        <w:rPr>
-          <w:rFonts w:hint="eastAsia"/>
-        </w:rPr>
-        <w:tab/>
-      </w:r>
-      <w:r>
-        <w:rPr>
-          <w:rFonts w:hint="eastAsia"/>
-        </w:rPr>
-        <w:t>酒店员工</w:t>
-      </w:r>
-      <w:r>
-        <w:rPr>
-          <w:rFonts w:hint="eastAsia"/>
-        </w:rPr>
-        <w:t xml:space="preserve">Send To GM, </w:t>
-      </w:r>
-      <w:r>
-        <w:rPr>
-          <w:rFonts w:hint="eastAsia"/>
-        </w:rPr>
-        <w:tab/>
-        <w:t xml:space="preserve">CC: Michael </w:t>
-      </w:r>
-      <w:proofErr w:type="gramStart"/>
-      <w:r>
-        <w:rPr>
-          <w:rFonts w:hint="eastAsia"/>
-        </w:rPr>
-        <w:t>Zhang ,</w:t>
-      </w:r>
-      <w:proofErr w:type="gramEnd"/>
-      <w:r>
-        <w:rPr>
-          <w:rFonts w:hint="eastAsia"/>
-        </w:rPr>
-        <w:t xml:space="preserve"> Jonathan Zhang</w:t>
+        <w:t>权限</w:t>
+      </w:r>
+      <w:r>
+        <w:t xml:space="preserve"> </w:t>
+      </w:r>
+    </w:p>
+    <w:p>
+      <w:r>
+        <w:rPr>
+          <w:rFonts w:hint="eastAsia"/>
+        </w:rPr>
+        <w:tab/>
       </w:r>
     </w:p>
     <w:p>
@@ -2045,6 +1932,11 @@
       </w:r>
     </w:p>
     <w:p>
+      <w:pPr>
+        <w:rPr>
+          <w:rFonts w:hint="eastAsia"/>
+        </w:rPr>
+      </w:pPr>
       <w:r>
         <w:tab/>
       </w:r>
@@ -2058,19 +1950,19 @@
         <w:t xml:space="preserve"> </w:t>
       </w:r>
       <w:r>
-        <w:t>Finance Manager</w:t>
-      </w:r>
-      <w:r>
-        <w:t>, Director o</w:t>
-      </w:r>
-      <w:r>
-        <w:t>f Sales</w:t>
+        <w:t>Front Office Manager</w:t>
       </w:r>
       <w:r>
         <w:t xml:space="preserve">, </w:t>
       </w:r>
       <w:r>
-        <w:t>Online Distribution Manager</w:t>
+        <w:t>Assistant Manager</w:t>
+      </w:r>
+      <w:r>
+        <w:t xml:space="preserve">, </w:t>
+      </w:r>
+      <w:r>
+        <w:t>Guest Service Associate</w:t>
       </w:r>
     </w:p>
     <w:p/>
@@ -2088,6 +1980,497 @@
         <w:rPr>
           <w:rFonts w:hint="eastAsia"/>
         </w:rPr>
+        <w:t>eFast</w:t>
+      </w:r>
+      <w:proofErr w:type="spellEnd"/>
+    </w:p>
+    <w:p>
+      <w:proofErr w:type="spellStart"/>
+      <w:proofErr w:type="gramStart"/>
+      <w:r>
+        <w:t>eFAST</w:t>
+      </w:r>
+      <w:proofErr w:type="spellEnd"/>
+      <w:proofErr w:type="gramEnd"/>
+      <w:r>
+        <w:t xml:space="preserve"> is a centralized, online system that hosts numerous tools for use by hotels and associates in regards to </w:t>
+      </w:r>
+      <w:proofErr w:type="spellStart"/>
+      <w:r>
+        <w:t>eCommerce</w:t>
+      </w:r>
+      <w:proofErr w:type="spellEnd"/>
+      <w:r>
+        <w:t xml:space="preserve"> activities.</w:t>
+      </w:r>
+    </w:p>
+    <w:p>
+      <w:pPr>
+        <w:rPr>
+          <w:rFonts w:hint="eastAsia"/>
+          <w:b/>
+        </w:rPr>
+      </w:pPr>
+      <w:r>
+        <w:rPr>
+          <w:rFonts w:hint="eastAsia"/>
+          <w:b/>
+        </w:rPr>
+        <w:t>申请：</w:t>
+      </w:r>
+    </w:p>
+    <w:p>
+      <w:pPr>
+        <w:pStyle w:val="a4"/>
+        <w:numPr>
+          <w:ilvl w:val="0"/>
+          <w:numId w:val="3"/>
+        </w:numPr>
+        <w:ind w:firstLineChars="0"/>
+      </w:pPr>
+      <w:r>
+        <w:t>从</w:t>
+      </w:r>
+      <w:r>
+        <w:rPr>
+          <w:rFonts w:hint="eastAsia"/>
+        </w:rPr>
+        <w:t>MGS</w:t>
+      </w:r>
+      <w:r>
+        <w:rPr>
+          <w:rFonts w:hint="eastAsia"/>
+        </w:rPr>
+        <w:t>进入</w:t>
+      </w:r>
+      <w:proofErr w:type="spellStart"/>
+      <w:r>
+        <w:rPr>
+          <w:rFonts w:hint="eastAsia"/>
+        </w:rPr>
+        <w:t>eFast</w:t>
+      </w:r>
+      <w:proofErr w:type="spellEnd"/>
+    </w:p>
+    <w:p>
+      <w:pPr>
+        <w:rPr>
+          <w:rFonts w:hint="eastAsia"/>
+        </w:rPr>
+      </w:pPr>
+      <w:r>
+        <w:t xml:space="preserve">2)   </w:t>
+      </w:r>
+      <w:r>
+        <w:t>系统提示第一次进入，未注册，点击</w:t>
+      </w:r>
+      <w:r>
+        <w:t xml:space="preserve">“Create a new </w:t>
+      </w:r>
+      <w:proofErr w:type="spellStart"/>
+      <w:r>
+        <w:t>eFast</w:t>
+      </w:r>
+      <w:proofErr w:type="spellEnd"/>
+      <w:r>
+        <w:t xml:space="preserve"> Account”</w:t>
+      </w:r>
+      <w:r>
+        <w:t>填写资料进行注册</w:t>
+      </w:r>
+    </w:p>
+    <w:p>
+      <w:r>
+        <w:t xml:space="preserve">3) </w:t>
+      </w:r>
+      <w:r>
+        <w:tab/>
+        <w:t xml:space="preserve"> </w:t>
+      </w:r>
+      <w:r>
+        <w:t>等待系统</w:t>
+      </w:r>
+      <w:r>
+        <w:rPr>
+          <w:rFonts w:hint="eastAsia"/>
+        </w:rPr>
+        <w:t>/</w:t>
+      </w:r>
+      <w:r>
+        <w:rPr>
+          <w:rFonts w:hint="eastAsia"/>
+        </w:rPr>
+        <w:t>邮件</w:t>
+      </w:r>
+      <w:r>
+        <w:t>通知获得权限</w:t>
+      </w:r>
+      <w:bookmarkStart w:id="0" w:name="_GoBack"/>
+      <w:bookmarkEnd w:id="0"/>
+    </w:p>
+    <w:p>
+      <w:r>
+        <w:rPr>
+          <w:rFonts w:hint="eastAsia"/>
+        </w:rPr>
+        <w:tab/>
+      </w:r>
+    </w:p>
+    <w:p>
+      <w:pPr>
+        <w:rPr>
+          <w:b/>
+        </w:rPr>
+      </w:pPr>
+      <w:r>
+        <w:rPr>
+          <w:rFonts w:hint="eastAsia"/>
+          <w:b/>
+        </w:rPr>
+        <w:t>权限分配：</w:t>
+      </w:r>
+    </w:p>
+    <w:p>
+      <w:r>
+        <w:tab/>
+      </w:r>
+      <w:r>
+        <w:t>General Manager</w:t>
+      </w:r>
+      <w:r>
+        <w:t>,</w:t>
+      </w:r>
+      <w:r>
+        <w:t xml:space="preserve"> </w:t>
+      </w:r>
+      <w:r>
+        <w:t>Online Distribution Manager</w:t>
+      </w:r>
+    </w:p>
+    <w:p>
+      <w:pPr>
+        <w:rPr>
+          <w:rFonts w:hint="eastAsia"/>
+        </w:rPr>
+      </w:pPr>
+    </w:p>
+    <w:p>
+      <w:pPr>
+        <w:pStyle w:val="a4"/>
+        <w:numPr>
+          <w:ilvl w:val="0"/>
+          <w:numId w:val="1"/>
+        </w:numPr>
+        <w:ind w:firstLineChars="0"/>
+      </w:pPr>
+      <w:r>
+        <w:rPr>
+          <w:rFonts w:hint="eastAsia"/>
+        </w:rPr>
+        <w:t>CTAC</w:t>
+      </w:r>
+    </w:p>
+    <w:p>
+      <w:r>
+        <w:t xml:space="preserve">Marriott’s </w:t>
+      </w:r>
+      <w:r>
+        <w:rPr>
+          <w:b/>
+        </w:rPr>
+        <w:t xml:space="preserve">Centralized Travel Agency Commission (CTAC) </w:t>
+      </w:r>
+      <w:r>
+        <w:t>System facilitates consolidated commission payments to travel agencies for all participating hotels.</w:t>
+      </w:r>
+      <w:r>
+        <w:t xml:space="preserve"> </w:t>
+      </w:r>
+    </w:p>
+    <w:p>
+      <w:pPr>
+        <w:rPr>
+          <w:b/>
+        </w:rPr>
+      </w:pPr>
+      <w:r>
+        <w:rPr>
+          <w:rFonts w:hint="eastAsia"/>
+          <w:b/>
+        </w:rPr>
+        <w:t>申请：</w:t>
+      </w:r>
+    </w:p>
+    <w:p>
+      <w:r>
+        <w:rPr>
+          <w:rFonts w:hint="eastAsia"/>
+        </w:rPr>
+        <w:lastRenderedPageBreak/>
+        <w:tab/>
+      </w:r>
+      <w:r>
+        <w:t>在</w:t>
+      </w:r>
+      <w:r>
+        <w:rPr>
+          <w:rFonts w:hint="eastAsia"/>
+        </w:rPr>
+        <w:t>Request</w:t>
+      </w:r>
+      <w:r>
+        <w:t xml:space="preserve"> Center -- </w:t>
+      </w:r>
+      <w:proofErr w:type="gramStart"/>
+      <w:r>
+        <w:t>”</w:t>
+      </w:r>
+      <w:proofErr w:type="gramEnd"/>
+      <w:r>
+        <w:t>Order a service for yourself</w:t>
+      </w:r>
+      <w:proofErr w:type="gramStart"/>
+      <w:r>
+        <w:t>”</w:t>
+      </w:r>
+      <w:proofErr w:type="gramEnd"/>
+      <w:r>
+        <w:t>中填入关键字</w:t>
+      </w:r>
+      <w:r>
+        <w:t>IMS</w:t>
+      </w:r>
+      <w:r>
+        <w:t>，</w:t>
+      </w:r>
+      <w:r>
+        <w:t>Mainframe Logon ID Access Request</w:t>
+      </w:r>
+      <w:r>
+        <w:t>，</w:t>
+      </w:r>
+      <w:r>
+        <w:rPr>
+          <w:rFonts w:hint="eastAsia"/>
+        </w:rPr>
+        <w:t xml:space="preserve"> </w:t>
+      </w:r>
+      <w:r>
+        <w:t>然后按照指引提交申请</w:t>
+      </w:r>
+      <w:r>
+        <w:t>，</w:t>
+      </w:r>
+      <w:r>
+        <w:t>在</w:t>
+      </w:r>
+      <w:r>
+        <w:t>Applications Requested</w:t>
+      </w:r>
+      <w:r>
+        <w:t>中选择</w:t>
+      </w:r>
+      <w:r>
+        <w:t>Central Travel Agency Commission (CTAC)</w:t>
+      </w:r>
+      <w:r>
+        <w:rPr>
+          <w:b/>
+        </w:rPr>
+        <w:t>（可与申请</w:t>
+      </w:r>
+      <w:proofErr w:type="spellStart"/>
+      <w:r>
+        <w:rPr>
+          <w:b/>
+        </w:rPr>
+        <w:t>MainframeID</w:t>
+      </w:r>
+      <w:proofErr w:type="spellEnd"/>
+      <w:r>
+        <w:rPr>
+          <w:b/>
+        </w:rPr>
+        <w:t>步骤合并）</w:t>
+      </w:r>
+      <w:r>
+        <w:t>。</w:t>
+      </w:r>
+      <w:r>
+        <w:rPr>
+          <w:rFonts w:hint="eastAsia"/>
+        </w:rPr>
+        <w:t>申请后的</w:t>
+      </w:r>
+      <w:r>
+        <w:rPr>
+          <w:rFonts w:hint="eastAsia"/>
+        </w:rPr>
+        <w:t>1</w:t>
+      </w:r>
+      <w:r>
+        <w:rPr>
+          <w:rFonts w:hint="eastAsia"/>
+        </w:rPr>
+        <w:t>小时内会收到系统自动发送的邮件与</w:t>
+      </w:r>
+      <w:r>
+        <w:rPr>
+          <w:rFonts w:hint="eastAsia"/>
+        </w:rPr>
+        <w:t xml:space="preserve">Request No# . </w:t>
+      </w:r>
+      <w:r>
+        <w:rPr>
+          <w:rFonts w:hint="eastAsia"/>
+        </w:rPr>
+        <w:t>通过邮件形式向上级申请审核开通系统权限，并把包含</w:t>
+      </w:r>
+      <w:r>
+        <w:rPr>
+          <w:rFonts w:hint="eastAsia"/>
+        </w:rPr>
+        <w:t>Request No#</w:t>
+      </w:r>
+      <w:r>
+        <w:rPr>
+          <w:rFonts w:hint="eastAsia"/>
+        </w:rPr>
+        <w:t>的系统邮件加到附件中。</w:t>
+      </w:r>
+    </w:p>
+    <w:p>
+      <w:r>
+        <w:rPr>
+          <w:rFonts w:hint="eastAsia"/>
+        </w:rPr>
+        <w:tab/>
+      </w:r>
+      <w:r>
+        <w:rPr>
+          <w:rFonts w:hint="eastAsia"/>
+        </w:rPr>
+        <w:t>注：事业部员工</w:t>
+      </w:r>
+      <w:r>
+        <w:rPr>
+          <w:rFonts w:hint="eastAsia"/>
+        </w:rPr>
+        <w:t>Send To Michael Zhang,</w:t>
+      </w:r>
+      <w:r>
+        <w:rPr>
+          <w:rFonts w:hint="eastAsia"/>
+        </w:rPr>
+        <w:tab/>
+        <w:t xml:space="preserve"> CC: Jonathan Zhang</w:t>
+      </w:r>
+    </w:p>
+    <w:p>
+      <w:r>
+        <w:rPr>
+          <w:rFonts w:hint="eastAsia"/>
+        </w:rPr>
+        <w:tab/>
+      </w:r>
+      <w:r>
+        <w:rPr>
+          <w:rFonts w:hint="eastAsia"/>
+        </w:rPr>
+        <w:tab/>
+      </w:r>
+      <w:r>
+        <w:rPr>
+          <w:rFonts w:hint="eastAsia"/>
+        </w:rPr>
+        <w:t>酒店员工</w:t>
+      </w:r>
+      <w:r>
+        <w:rPr>
+          <w:rFonts w:hint="eastAsia"/>
+        </w:rPr>
+        <w:t xml:space="preserve">Send To GM, </w:t>
+      </w:r>
+      <w:r>
+        <w:rPr>
+          <w:rFonts w:hint="eastAsia"/>
+        </w:rPr>
+        <w:tab/>
+        <w:t xml:space="preserve">CC: Michael </w:t>
+      </w:r>
+      <w:proofErr w:type="gramStart"/>
+      <w:r>
+        <w:rPr>
+          <w:rFonts w:hint="eastAsia"/>
+        </w:rPr>
+        <w:t>Zhang ,</w:t>
+      </w:r>
+      <w:proofErr w:type="gramEnd"/>
+      <w:r>
+        <w:rPr>
+          <w:rFonts w:hint="eastAsia"/>
+        </w:rPr>
+        <w:t xml:space="preserve"> Jonathan Zhang</w:t>
+      </w:r>
+    </w:p>
+    <w:p>
+      <w:pPr>
+        <w:rPr>
+          <w:b/>
+        </w:rPr>
+      </w:pPr>
+      <w:r>
+        <w:rPr>
+          <w:rFonts w:hint="eastAsia"/>
+          <w:b/>
+        </w:rPr>
+        <w:t>权限分配：</w:t>
+      </w:r>
+    </w:p>
+    <w:p>
+      <w:r>
+        <w:tab/>
+      </w:r>
+      <w:r>
+        <w:t>General Manager</w:t>
+      </w:r>
+      <w:r>
+        <w:t>,</w:t>
+      </w:r>
+      <w:r>
+        <w:t xml:space="preserve"> </w:t>
+      </w:r>
+      <w:r>
+        <w:t>Finance Manager</w:t>
+      </w:r>
+      <w:r>
+        <w:t>, Director o</w:t>
+      </w:r>
+      <w:r>
+        <w:t>f Sales</w:t>
+      </w:r>
+      <w:r>
+        <w:t xml:space="preserve">, </w:t>
+      </w:r>
+      <w:r>
+        <w:t>Online Distribution Manager</w:t>
+      </w:r>
+    </w:p>
+    <w:p/>
+    <w:p>
+      <w:pPr>
+        <w:pStyle w:val="a4"/>
+        <w:numPr>
+          <w:ilvl w:val="0"/>
+          <w:numId w:val="1"/>
+        </w:numPr>
+        <w:ind w:firstLineChars="0"/>
+      </w:pPr>
+      <w:proofErr w:type="spellStart"/>
+      <w:r>
+        <w:rPr>
+          <w:rFonts w:hint="eastAsia"/>
+        </w:rPr>
         <w:t>myPDR</w:t>
       </w:r>
       <w:proofErr w:type="spellEnd"/>
@@ -2109,7 +2492,6 @@
     <w:p>
       <w:pPr>
         <w:rPr>
-          <w:b/>
           <w:color w:val="FF0000"/>
         </w:rPr>
       </w:pPr>
@@ -2121,38 +2503,33 @@
       </w:r>
       <w:r>
         <w:rPr>
-          <w:b/>
-          <w:color w:val="FF0000"/>
-        </w:rPr>
-        <w:t>待定</w:t>
-      </w:r>
-      <w:r>
-        <w:rPr>
-          <w:b/>
-          <w:color w:val="FF0000"/>
-        </w:rPr>
-        <w:t>—</w:t>
-      </w:r>
-      <w:r>
-        <w:rPr>
-          <w:b/>
-          <w:color w:val="FF0000"/>
-        </w:rPr>
-        <w:t>确定</w:t>
-      </w:r>
-      <w:r>
-        <w:rPr>
-          <w:b/>
-          <w:color w:val="FF0000"/>
-        </w:rPr>
-        <w:t>申请流程</w:t>
-      </w:r>
-      <w:r>
-        <w:rPr>
-          <w:b/>
-          <w:color w:val="FF0000"/>
-        </w:rPr>
-        <w:t>中</w:t>
+          <w:rFonts w:hint="eastAsia"/>
+        </w:rPr>
+        <w:t>伴随</w:t>
+      </w:r>
+      <w:r>
+        <w:rPr>
+          <w:rFonts w:hint="eastAsia"/>
+        </w:rPr>
+        <w:t>EID</w:t>
+      </w:r>
+      <w:r>
+        <w:rPr>
+          <w:rFonts w:hint="eastAsia"/>
+        </w:rPr>
+        <w:t>创建</w:t>
+      </w:r>
+      <w:r>
+        <w:rPr>
+          <w:rFonts w:hint="eastAsia"/>
+        </w:rPr>
+        <w:t>而</w:t>
+      </w:r>
+      <w:r>
+        <w:rPr>
+          <w:rFonts w:hint="eastAsia"/>
+        </w:rPr>
+        <w:t>拥有权限</w:t>
       </w:r>
     </w:p>
     <w:p>
@@ -2310,6 +2687,184 @@
 <file path=word/numbering.xml><?xml version="1.0" encoding="utf-8"?>
 <w:numbering xmlns:wpc="http://schemas.microsoft.com/office/word/2010/wordprocessingCanvas" xmlns:mc="http://schemas.openxmlformats.org/markup-compatibility/2006" xmlns:o="urn:schemas-microsoft-com:office:office" xmlns:r="http://schemas.openxmlformats.org/officeDocument/2006/relationships" xmlns:m="http://schemas.openxmlformats.org/officeDocument/2006/math" xmlns:v="urn:schemas-microsoft-com:vml" xmlns:wp14="http://schemas.microsoft.com/office/word/2010/wordprocessingDrawing" xmlns:wp="http://schemas.openxmlformats.org/drawingml/2006/wordprocessingDrawing" xmlns:w10="urn:schemas-microsoft-com:office:word" xmlns:w="http://schemas.openxmlformats.org/wordprocessingml/2006/main" xmlns:w14="http://schemas.microsoft.com/office/word/2010/wordml" xmlns:w15="http://schemas.microsoft.com/office/word/2012/wordml" xmlns:wpg="http://schemas.microsoft.com/office/word/2010/wordprocessingGroup" xmlns:wpi="http://schemas.microsoft.com/office/word/2010/wordprocessingInk" xmlns:wne="http://schemas.microsoft.com/office/word/2006/wordml" xmlns:wps="http://schemas.microsoft.com/office/word/2010/wordprocessingShape" mc:Ignorable="w14 w15 wp14">
   <w:abstractNum w:abstractNumId="0">
+    <w:nsid w:val="42492A48"/>
+    <w:multiLevelType w:val="hybridMultilevel"/>
+    <w:tmpl w:val="47003FE2"/>
+    <w:lvl w:ilvl="0" w:tplc="AB6E11C0">
+      <w:start w:val="1"/>
+      <w:numFmt w:val="decimal"/>
+      <w:lvlText w:val="%1)"/>
+      <w:lvlJc w:val="left"/>
+      <w:pPr>
+        <w:ind w:left="480" w:hanging="480"/>
+      </w:pPr>
+      <w:rPr>
+        <w:rFonts w:hint="default"/>
+      </w:rPr>
+    </w:lvl>
+    <w:lvl w:ilvl="1" w:tplc="04090019" w:tentative="1">
+      <w:start w:val="1"/>
+      <w:numFmt w:val="lowerLetter"/>
+      <w:lvlText w:val="%2)"/>
+      <w:lvlJc w:val="left"/>
+      <w:pPr>
+        <w:ind w:left="840" w:hanging="420"/>
+      </w:pPr>
+    </w:lvl>
+    <w:lvl w:ilvl="2" w:tplc="0409001B" w:tentative="1">
+      <w:start w:val="1"/>
+      <w:numFmt w:val="lowerRoman"/>
+      <w:lvlText w:val="%3."/>
+      <w:lvlJc w:val="right"/>
+      <w:pPr>
+        <w:ind w:left="1260" w:hanging="420"/>
+      </w:pPr>
+    </w:lvl>
+    <w:lvl w:ilvl="3" w:tplc="0409000F" w:tentative="1">
+      <w:start w:val="1"/>
+      <w:numFmt w:val="decimal"/>
+      <w:lvlText w:val="%4."/>
+      <w:lvlJc w:val="left"/>
+      <w:pPr>
+        <w:ind w:left="1680" w:hanging="420"/>
+      </w:pPr>
+    </w:lvl>
+    <w:lvl w:ilvl="4" w:tplc="04090019" w:tentative="1">
+      <w:start w:val="1"/>
+      <w:numFmt w:val="lowerLetter"/>
+      <w:lvlText w:val="%5)"/>
+      <w:lvlJc w:val="left"/>
+      <w:pPr>
+        <w:ind w:left="2100" w:hanging="420"/>
+      </w:pPr>
+    </w:lvl>
+    <w:lvl w:ilvl="5" w:tplc="0409001B" w:tentative="1">
+      <w:start w:val="1"/>
+      <w:numFmt w:val="lowerRoman"/>
+      <w:lvlText w:val="%6."/>
+      <w:lvlJc w:val="right"/>
+      <w:pPr>
+        <w:ind w:left="2520" w:hanging="420"/>
+      </w:pPr>
+    </w:lvl>
+    <w:lvl w:ilvl="6" w:tplc="0409000F" w:tentative="1">
+      <w:start w:val="1"/>
+      <w:numFmt w:val="decimal"/>
+      <w:lvlText w:val="%7."/>
+      <w:lvlJc w:val="left"/>
+      <w:pPr>
+        <w:ind w:left="2940" w:hanging="420"/>
+      </w:pPr>
+    </w:lvl>
+    <w:lvl w:ilvl="7" w:tplc="04090019" w:tentative="1">
+      <w:start w:val="1"/>
+      <w:numFmt w:val="lowerLetter"/>
+      <w:lvlText w:val="%8)"/>
+      <w:lvlJc w:val="left"/>
+      <w:pPr>
+        <w:ind w:left="3360" w:hanging="420"/>
+      </w:pPr>
+    </w:lvl>
+    <w:lvl w:ilvl="8" w:tplc="0409001B" w:tentative="1">
+      <w:start w:val="1"/>
+      <w:numFmt w:val="lowerRoman"/>
+      <w:lvlText w:val="%9."/>
+      <w:lvlJc w:val="right"/>
+      <w:pPr>
+        <w:ind w:left="3780" w:hanging="420"/>
+      </w:pPr>
+    </w:lvl>
+  </w:abstractNum>
+  <w:abstractNum w:abstractNumId="1">
+    <w:nsid w:val="47B3521B"/>
+    <w:multiLevelType w:val="hybridMultilevel"/>
+    <w:tmpl w:val="FF587A64"/>
+    <w:lvl w:ilvl="0" w:tplc="AB6E11C0">
+      <w:start w:val="1"/>
+      <w:numFmt w:val="decimal"/>
+      <w:lvlText w:val="%1)"/>
+      <w:lvlJc w:val="left"/>
+      <w:pPr>
+        <w:ind w:left="480" w:hanging="480"/>
+      </w:pPr>
+      <w:rPr>
+        <w:rFonts w:hint="default"/>
+      </w:rPr>
+    </w:lvl>
+    <w:lvl w:ilvl="1" w:tplc="04090019" w:tentative="1">
+      <w:start w:val="1"/>
+      <w:numFmt w:val="lowerLetter"/>
+      <w:lvlText w:val="%2)"/>
+      <w:lvlJc w:val="left"/>
+      <w:pPr>
+        <w:ind w:left="840" w:hanging="420"/>
+      </w:pPr>
+    </w:lvl>
+    <w:lvl w:ilvl="2" w:tplc="0409001B" w:tentative="1">
+      <w:start w:val="1"/>
+      <w:numFmt w:val="lowerRoman"/>
+      <w:lvlText w:val="%3."/>
+      <w:lvlJc w:val="right"/>
+      <w:pPr>
+        <w:ind w:left="1260" w:hanging="420"/>
+      </w:pPr>
+    </w:lvl>
+    <w:lvl w:ilvl="3" w:tplc="0409000F" w:tentative="1">
+      <w:start w:val="1"/>
+      <w:numFmt w:val="decimal"/>
+      <w:lvlText w:val="%4."/>
+      <w:lvlJc w:val="left"/>
+      <w:pPr>
+        <w:ind w:left="1680" w:hanging="420"/>
+      </w:pPr>
+    </w:lvl>
+    <w:lvl w:ilvl="4" w:tplc="04090019" w:tentative="1">
+      <w:start w:val="1"/>
+      <w:numFmt w:val="lowerLetter"/>
+      <w:lvlText w:val="%5)"/>
+      <w:lvlJc w:val="left"/>
+      <w:pPr>
+        <w:ind w:left="2100" w:hanging="420"/>
+      </w:pPr>
+    </w:lvl>
+    <w:lvl w:ilvl="5" w:tplc="0409001B" w:tentative="1">
+      <w:start w:val="1"/>
+      <w:numFmt w:val="lowerRoman"/>
+      <w:lvlText w:val="%6."/>
+      <w:lvlJc w:val="right"/>
+      <w:pPr>
+        <w:ind w:left="2520" w:hanging="420"/>
+      </w:pPr>
+    </w:lvl>
+    <w:lvl w:ilvl="6" w:tplc="0409000F" w:tentative="1">
+      <w:start w:val="1"/>
+      <w:numFmt w:val="decimal"/>
+      <w:lvlText w:val="%7."/>
+      <w:lvlJc w:val="left"/>
+      <w:pPr>
+        <w:ind w:left="2940" w:hanging="420"/>
+      </w:pPr>
+    </w:lvl>
+    <w:lvl w:ilvl="7" w:tplc="04090019" w:tentative="1">
+      <w:start w:val="1"/>
+      <w:numFmt w:val="lowerLetter"/>
+      <w:lvlText w:val="%8)"/>
+      <w:lvlJc w:val="left"/>
+      <w:pPr>
+        <w:ind w:left="3360" w:hanging="420"/>
+      </w:pPr>
+    </w:lvl>
+    <w:lvl w:ilvl="8" w:tplc="0409001B" w:tentative="1">
+      <w:start w:val="1"/>
+      <w:numFmt w:val="lowerRoman"/>
+      <w:lvlText w:val="%9."/>
+      <w:lvlJc w:val="right"/>
+      <w:pPr>
+        <w:ind w:left="3780" w:hanging="420"/>
+      </w:pPr>
+    </w:lvl>
+  </w:abstractNum>
+  <w:abstractNum w:abstractNumId="2">
     <w:nsid w:val="48AC2143"/>
     <w:multiLevelType w:val="hybridMultilevel"/>
     <w:tmpl w:val="5A409BD0"/>
@@ -2423,6 +2978,12 @@
     </w:lvl>
   </w:abstractNum>
   <w:num w:numId="1">
+    <w:abstractNumId w:val="2"/>
+  </w:num>
+  <w:num w:numId="2">
+    <w:abstractNumId w:val="1"/>
+  </w:num>
+  <w:num w:numId="3">
     <w:abstractNumId w:val="0"/>
   </w:num>
 </w:numbering>

</xml_diff>